<commit_message>
Fixed possible double notification bug, updated prototype report
</commit_message>
<xml_diff>
--- a/documentation/0723_Working Prototype Report.docx
+++ b/documentation/0723_Working Prototype Report.docx
@@ -57,7 +57,7 @@
     </w:p>
     <w:p>
       <w:pPr>
-        <w:pStyle w:val="a5"/>
+        <w:pStyle w:val="ListParagraph"/>
         <w:numPr>
           <w:ilvl w:val="0"/>
           <w:numId w:val="1"/>
@@ -65,32 +65,14 @@
         <w:ind w:leftChars="0"/>
       </w:pPr>
       <w:r>
-        <w:t>After creating a new listing, the image is not available on the Market page. It becomes available after refresh.</w:t>
+        <w:t xml:space="preserve">After </w:t>
+      </w:r>
+      <w:r>
+        <w:t>bets reach 100%, tags will sometimes not update on the client side if user returns to the market.</w:t>
       </w:r>
       <w:bookmarkStart w:id="0" w:name="_GoBack"/>
       <w:bookmarkEnd w:id="0"/>
     </w:p>
-    <w:p>
-      <w:pPr>
-        <w:jc w:val="center"/>
-        <w:rPr>
-          <w:sz w:val="32"/>
-          <w:szCs w:val="32"/>
-        </w:rPr>
-      </w:pPr>
-    </w:p>
-    <w:p>
-      <w:pPr>
-        <w:jc w:val="center"/>
-        <w:rPr>
-          <w:sz w:val="32"/>
-          <w:szCs w:val="32"/>
-        </w:rPr>
-      </w:pPr>
-    </w:p>
-    <w:p/>
-    <w:p/>
-    <w:p/>
     <w:sectPr>
       <w:pgSz w:w="12240" w:h="15840"/>
       <w:pgMar w:top="1440" w:right="1440" w:bottom="1440" w:left="1440" w:header="720" w:footer="720" w:gutter="0"/>
@@ -239,7 +221,7 @@
       </w:pPr>
     </w:pPrDefault>
   </w:docDefaults>
-  <w:latentStyles w:defLockedState="0" w:defUIPriority="99" w:defSemiHidden="0" w:defUnhideWhenUsed="0" w:defQFormat="0" w:count="376">
+  <w:latentStyles w:defLockedState="0" w:defUIPriority="99" w:defSemiHidden="0" w:defUnhideWhenUsed="0" w:defQFormat="0" w:count="375">
     <w:lsdException w:name="Normal" w:uiPriority="0" w:qFormat="1"/>
     <w:lsdException w:name="heading 1" w:uiPriority="9" w:qFormat="1"/>
     <w:lsdException w:name="heading 2" w:semiHidden="1" w:uiPriority="9" w:unhideWhenUsed="1" w:qFormat="1"/>
@@ -615,16 +597,15 @@
     <w:lsdException w:name="Smart Hyperlink" w:semiHidden="1" w:unhideWhenUsed="1"/>
     <w:lsdException w:name="Hashtag" w:semiHidden="1" w:unhideWhenUsed="1"/>
     <w:lsdException w:name="Unresolved Mention" w:semiHidden="1" w:unhideWhenUsed="1"/>
-    <w:lsdException w:name="Smart Link" w:semiHidden="1" w:unhideWhenUsed="1"/>
   </w:latentStyles>
-  <w:style w:type="paragraph" w:default="1" w:styleId="a">
+  <w:style w:type="paragraph" w:default="1" w:styleId="Normal">
     <w:name w:val="Normal"/>
     <w:qFormat/>
   </w:style>
-  <w:style w:type="paragraph" w:styleId="1">
+  <w:style w:type="paragraph" w:styleId="Heading1">
     <w:name w:val="heading 1"/>
-    <w:basedOn w:val="a"/>
-    <w:next w:val="a"/>
+    <w:basedOn w:val="Normal"/>
+    <w:next w:val="Normal"/>
     <w:uiPriority w:val="9"/>
     <w:qFormat/>
     <w:pPr>
@@ -638,10 +619,10 @@
       <w:szCs w:val="40"/>
     </w:rPr>
   </w:style>
-  <w:style w:type="paragraph" w:styleId="2">
+  <w:style w:type="paragraph" w:styleId="Heading2">
     <w:name w:val="heading 2"/>
-    <w:basedOn w:val="a"/>
-    <w:next w:val="a"/>
+    <w:basedOn w:val="Normal"/>
+    <w:next w:val="Normal"/>
     <w:uiPriority w:val="9"/>
     <w:semiHidden/>
     <w:unhideWhenUsed/>
@@ -657,10 +638,10 @@
       <w:szCs w:val="32"/>
     </w:rPr>
   </w:style>
-  <w:style w:type="paragraph" w:styleId="3">
+  <w:style w:type="paragraph" w:styleId="Heading3">
     <w:name w:val="heading 3"/>
-    <w:basedOn w:val="a"/>
-    <w:next w:val="a"/>
+    <w:basedOn w:val="Normal"/>
+    <w:next w:val="Normal"/>
     <w:uiPriority w:val="9"/>
     <w:semiHidden/>
     <w:unhideWhenUsed/>
@@ -677,10 +658,10 @@
       <w:szCs w:val="28"/>
     </w:rPr>
   </w:style>
-  <w:style w:type="paragraph" w:styleId="4">
+  <w:style w:type="paragraph" w:styleId="Heading4">
     <w:name w:val="heading 4"/>
-    <w:basedOn w:val="a"/>
-    <w:next w:val="a"/>
+    <w:basedOn w:val="Normal"/>
+    <w:next w:val="Normal"/>
     <w:uiPriority w:val="9"/>
     <w:semiHidden/>
     <w:unhideWhenUsed/>
@@ -697,10 +678,10 @@
       <w:szCs w:val="24"/>
     </w:rPr>
   </w:style>
-  <w:style w:type="paragraph" w:styleId="5">
+  <w:style w:type="paragraph" w:styleId="Heading5">
     <w:name w:val="heading 5"/>
-    <w:basedOn w:val="a"/>
-    <w:next w:val="a"/>
+    <w:basedOn w:val="Normal"/>
+    <w:next w:val="Normal"/>
     <w:uiPriority w:val="9"/>
     <w:semiHidden/>
     <w:unhideWhenUsed/>
@@ -715,10 +696,10 @@
       <w:color w:val="666666"/>
     </w:rPr>
   </w:style>
-  <w:style w:type="paragraph" w:styleId="6">
+  <w:style w:type="paragraph" w:styleId="Heading6">
     <w:name w:val="heading 6"/>
-    <w:basedOn w:val="a"/>
-    <w:next w:val="a"/>
+    <w:basedOn w:val="Normal"/>
+    <w:next w:val="Normal"/>
     <w:uiPriority w:val="9"/>
     <w:semiHidden/>
     <w:unhideWhenUsed/>
@@ -734,13 +715,13 @@
       <w:color w:val="666666"/>
     </w:rPr>
   </w:style>
-  <w:style w:type="character" w:default="1" w:styleId="a0">
+  <w:style w:type="character" w:default="1" w:styleId="DefaultParagraphFont">
     <w:name w:val="Default Paragraph Font"/>
     <w:uiPriority w:val="1"/>
     <w:semiHidden/>
     <w:unhideWhenUsed/>
   </w:style>
-  <w:style w:type="table" w:default="1" w:styleId="a1">
+  <w:style w:type="table" w:default="1" w:styleId="TableNormal">
     <w:name w:val="Normal Table"/>
     <w:uiPriority w:val="99"/>
     <w:semiHidden/>
@@ -755,14 +736,14 @@
       </w:tblCellMar>
     </w:tblPr>
   </w:style>
-  <w:style w:type="numbering" w:default="1" w:styleId="a2">
+  <w:style w:type="numbering" w:default="1" w:styleId="NoList">
     <w:name w:val="No List"/>
     <w:uiPriority w:val="99"/>
     <w:semiHidden/>
     <w:unhideWhenUsed/>
   </w:style>
-  <w:style w:type="table" w:customStyle="1" w:styleId="TableNormal">
-    <w:name w:val="Table Normal"/>
+  <w:style w:type="table" w:customStyle="1" w:styleId="TableNormal1">
+    <w:name w:val="Table Normal1"/>
     <w:tblPr>
       <w:tblCellMar>
         <w:top w:w="0" w:type="dxa"/>
@@ -772,10 +753,10 @@
       </w:tblCellMar>
     </w:tblPr>
   </w:style>
-  <w:style w:type="paragraph" w:styleId="a3">
+  <w:style w:type="paragraph" w:styleId="Title">
     <w:name w:val="Title"/>
-    <w:basedOn w:val="a"/>
-    <w:next w:val="a"/>
+    <w:basedOn w:val="Normal"/>
+    <w:next w:val="Normal"/>
     <w:uiPriority w:val="10"/>
     <w:qFormat/>
     <w:pPr>
@@ -788,10 +769,10 @@
       <w:szCs w:val="52"/>
     </w:rPr>
   </w:style>
-  <w:style w:type="paragraph" w:styleId="a4">
+  <w:style w:type="paragraph" w:styleId="Subtitle">
     <w:name w:val="Subtitle"/>
-    <w:basedOn w:val="a"/>
-    <w:next w:val="a"/>
+    <w:basedOn w:val="Normal"/>
+    <w:next w:val="Normal"/>
     <w:uiPriority w:val="11"/>
     <w:qFormat/>
     <w:pPr>
@@ -806,9 +787,9 @@
       <w:szCs w:val="30"/>
     </w:rPr>
   </w:style>
-  <w:style w:type="paragraph" w:styleId="a5">
+  <w:style w:type="paragraph" w:styleId="ListParagraph">
     <w:name w:val="List Paragraph"/>
-    <w:basedOn w:val="a"/>
+    <w:basedOn w:val="Normal"/>
     <w:uiPriority w:val="34"/>
     <w:qFormat/>
     <w:rsid w:val="00225501"/>

</xml_diff>